<commit_message>
Updated Short Use Case Descriptions to account for the switch to a web service, and the reintegration of a three-tiered authority system.
</commit_message>
<xml_diff>
--- a/documents/Use Case Descriptions/Short Use Case Descriptions - Updated.docx
+++ b/documents/Use Case Descriptions/Short Use Case Descriptions - Updated.docx
@@ -157,7 +157,7 @@
         <w:t xml:space="preserve"> they </w:t>
       </w:r>
       <w:r>
-        <w:t>edit the error details in the app</w:t>
+        <w:t>select the error from a list of errors submitted by that user, and enter the details to be changed,</w:t>
       </w:r>
     </w:p>
     <w:p>
@@ -230,7 +230,7 @@
         <w:t xml:space="preserve">When </w:t>
       </w:r>
       <w:r>
-        <w:t>the stakeholder</w:t>
+        <w:t>a supervisor</w:t>
       </w:r>
     </w:p>
     <w:p>
@@ -261,7 +261,16 @@
         <w:pStyle w:val="ListParagraph"/>
       </w:pPr>
       <w:r>
-        <w:t>So the program generates an Excel spreadsheet with the error reports in the database.</w:t>
+        <w:t xml:space="preserve">So the </w:t>
+      </w:r>
+      <w:r>
+        <w:t>system</w:t>
+      </w:r>
+      <w:r>
+        <w:t xml:space="preserve"> generates an Excel spreadsheet with th</w:t>
+      </w:r>
+      <w:r>
+        <w:t>e error reports in the database, and sends it to the supervisor.</w:t>
       </w:r>
     </w:p>
     <w:p>
@@ -339,10 +348,7 @@
         <w:t xml:space="preserve">When </w:t>
       </w:r>
       <w:r>
-        <w:t xml:space="preserve">the </w:t>
-      </w:r>
-      <w:r>
-        <w:t>stakeholder</w:t>
+        <w:t>a supervisor</w:t>
       </w:r>
     </w:p>
     <w:p>
@@ -367,10 +373,7 @@
         <w:t xml:space="preserve">So that </w:t>
       </w:r>
       <w:r>
-        <w:t xml:space="preserve">problems/trends/patterns can be more easily seen by the </w:t>
-      </w:r>
-      <w:r>
-        <w:t>stakeholder and shown to the contacts.</w:t>
+        <w:t>the system generates a graph from the selected data</w:t>
       </w:r>
     </w:p>
     <w:p>
@@ -432,10 +435,7 @@
         <w:t xml:space="preserve">When </w:t>
       </w:r>
       <w:r>
-        <w:t xml:space="preserve">the </w:t>
-      </w:r>
-      <w:r>
-        <w:t>stakeholder</w:t>
+        <w:t>a supervisor</w:t>
       </w:r>
     </w:p>
     <w:p>
@@ -495,7 +495,10 @@
         <w:pStyle w:val="ListParagraph"/>
       </w:pPr>
       <w:r>
-        <w:t>When the stakeholder</w:t>
+        <w:t xml:space="preserve">When </w:t>
+      </w:r>
+      <w:r>
+        <w:t>a supervisor</w:t>
       </w:r>
     </w:p>
     <w:p>
@@ -562,7 +565,10 @@
         <w:pStyle w:val="ListParagraph"/>
       </w:pPr>
       <w:r>
-        <w:t>When the stakeholder</w:t>
+        <w:t xml:space="preserve">When </w:t>
+      </w:r>
+      <w:r>
+        <w:t>a supervisor</w:t>
       </w:r>
     </w:p>
     <w:p>
@@ -641,7 +647,10 @@
         <w:pStyle w:val="ListParagraph"/>
       </w:pPr>
       <w:r>
-        <w:t>When the stakeholder</w:t>
+        <w:t xml:space="preserve">When </w:t>
+      </w:r>
+      <w:r>
+        <w:t>a supervisor</w:t>
       </w:r>
     </w:p>
     <w:p>
@@ -687,23 +696,7 @@
           <w:sz w:val="28"/>
           <w:szCs w:val="28"/>
         </w:rPr>
-        <w:t xml:space="preserve">Use Case </w:t>
-      </w:r>
-      <w:r>
-        <w:rPr>
-          <w:color w:val="2E74B5" w:themeColor="accent1" w:themeShade="BF"/>
-          <w:sz w:val="28"/>
-          <w:szCs w:val="28"/>
-        </w:rPr>
-        <w:t>9</w:t>
-      </w:r>
-      <w:r>
-        <w:rPr>
-          <w:color w:val="2E74B5" w:themeColor="accent1" w:themeShade="BF"/>
-          <w:sz w:val="28"/>
-          <w:szCs w:val="28"/>
-        </w:rPr>
-        <w:t xml:space="preserve"> – Add a User</w:t>
+        <w:t>Use Case 9 – Add a User</w:t>
       </w:r>
     </w:p>
     <w:p>
@@ -768,34 +761,15 @@
           <w:sz w:val="28"/>
           <w:szCs w:val="28"/>
         </w:rPr>
-        <w:t xml:space="preserve">Use Case </w:t>
-      </w:r>
-      <w:r>
-        <w:rPr>
-          <w:color w:val="2E74B5" w:themeColor="accent1" w:themeShade="BF"/>
-          <w:sz w:val="28"/>
-          <w:szCs w:val="28"/>
-        </w:rPr>
-        <w:t>10</w:t>
-      </w:r>
-      <w:r>
-        <w:rPr>
-          <w:color w:val="2E74B5" w:themeColor="accent1" w:themeShade="BF"/>
-          <w:sz w:val="28"/>
-          <w:szCs w:val="28"/>
-        </w:rPr>
-        <w:t xml:space="preserve"> – Manage user details/preferences</w:t>
-      </w:r>
-    </w:p>
-    <w:p>
-      <w:pPr>
-        <w:pStyle w:val="ListParagraph"/>
-      </w:pPr>
-      <w:r>
-        <w:t>When an admin</w:t>
-      </w:r>
-      <w:r>
-        <w:t>istrator</w:t>
+        <w:t>Use Case 10 – Manage user details/preferences</w:t>
+      </w:r>
+    </w:p>
+    <w:p>
+      <w:pPr>
+        <w:pStyle w:val="ListParagraph"/>
+      </w:pPr>
+      <w:r>
+        <w:t>When an administrator</w:t>
       </w:r>
     </w:p>
     <w:p>
@@ -861,23 +835,7 @@
           <w:sz w:val="28"/>
           <w:szCs w:val="28"/>
         </w:rPr>
-        <w:t xml:space="preserve">Use Case </w:t>
-      </w:r>
-      <w:r>
-        <w:rPr>
-          <w:color w:val="2E74B5" w:themeColor="accent1" w:themeShade="BF"/>
-          <w:sz w:val="28"/>
-          <w:szCs w:val="28"/>
-        </w:rPr>
-        <w:t>11</w:t>
-      </w:r>
-      <w:r>
-        <w:rPr>
-          <w:color w:val="2E74B5" w:themeColor="accent1" w:themeShade="BF"/>
-          <w:sz w:val="28"/>
-          <w:szCs w:val="28"/>
-        </w:rPr>
-        <w:t xml:space="preserve"> – Delete a user</w:t>
+        <w:t>Use Case 11 – Delete a user</w:t>
       </w:r>
     </w:p>
     <w:p>
@@ -907,7 +865,13 @@
         <w:pStyle w:val="ListParagraph"/>
       </w:pPr>
       <w:r>
-        <w:t>So that the user will no longer be able to access the system.</w:t>
+        <w:t xml:space="preserve">So that the user </w:t>
+      </w:r>
+      <w:r>
+        <w:t xml:space="preserve">account </w:t>
+      </w:r>
+      <w:r>
+        <w:t>will no longer be able to access the system.</w:t>
       </w:r>
     </w:p>
     <w:p>
@@ -934,31 +898,7 @@
           <w:sz w:val="28"/>
           <w:szCs w:val="28"/>
         </w:rPr>
-        <w:t xml:space="preserve">  Use Case 1</w:t>
-      </w:r>
-      <w:r>
-        <w:rPr>
-          <w:color w:val="2E74B5" w:themeColor="accent1" w:themeShade="BF"/>
-          <w:sz w:val="28"/>
-          <w:szCs w:val="28"/>
-        </w:rPr>
-        <w:t>2</w:t>
-      </w:r>
-      <w:r>
-        <w:rPr>
-          <w:color w:val="2E74B5" w:themeColor="accent1" w:themeShade="BF"/>
-          <w:sz w:val="28"/>
-          <w:szCs w:val="28"/>
-        </w:rPr>
-        <w:t xml:space="preserve"> – </w:t>
-      </w:r>
-      <w:r>
-        <w:rPr>
-          <w:color w:val="2E74B5" w:themeColor="accent1" w:themeShade="BF"/>
-          <w:sz w:val="28"/>
-          <w:szCs w:val="28"/>
-        </w:rPr>
-        <w:t>Edit error submission form</w:t>
+        <w:t xml:space="preserve">  Use Case 12 – Edit error submission form</w:t>
       </w:r>
     </w:p>
     <w:p>
@@ -974,27 +914,15 @@
         <w:pStyle w:val="ListParagraph"/>
       </w:pPr>
       <w:r>
-        <w:t xml:space="preserve">Wants to </w:t>
-      </w:r>
-      <w:r>
-        <w:t>change the data that needs to be sent in each report</w:t>
-      </w:r>
-      <w:r>
-        <w:t xml:space="preserve">, they select the option to </w:t>
-      </w:r>
-      <w:r>
-        <w:t>edit the form</w:t>
-      </w:r>
-    </w:p>
-    <w:p>
-      <w:pPr>
-        <w:pStyle w:val="ListParagraph"/>
-      </w:pPr>
-      <w:r>
-        <w:t xml:space="preserve">So that the </w:t>
-      </w:r>
-      <w:r>
-        <w:t xml:space="preserve">most relevant </w:t>
+        <w:t>Wants to change the data that needs to be sent in each report, they select the option to edit the form</w:t>
+      </w:r>
+    </w:p>
+    <w:p>
+      <w:pPr>
+        <w:pStyle w:val="ListParagraph"/>
+      </w:pPr>
+      <w:r>
+        <w:t xml:space="preserve">So that the most relevant </w:t>
       </w:r>
       <w:r>
         <w:t>data can be captured.</w:t>
@@ -1029,59 +957,23 @@
           <w:sz w:val="28"/>
           <w:szCs w:val="28"/>
         </w:rPr>
-        <w:t>Use Case 1</w:t>
-      </w:r>
-      <w:r>
-        <w:rPr>
-          <w:color w:val="2E74B5" w:themeColor="accent1" w:themeShade="BF"/>
-          <w:sz w:val="28"/>
-          <w:szCs w:val="28"/>
-        </w:rPr>
-        <w:t>3</w:t>
-      </w:r>
-      <w:r>
-        <w:rPr>
-          <w:color w:val="2E74B5" w:themeColor="accent1" w:themeShade="BF"/>
-          <w:sz w:val="28"/>
-          <w:szCs w:val="28"/>
-        </w:rPr>
-        <w:t xml:space="preserve"> – </w:t>
-      </w:r>
-      <w:r>
-        <w:rPr>
-          <w:color w:val="2E74B5" w:themeColor="accent1" w:themeShade="BF"/>
-          <w:sz w:val="28"/>
-          <w:szCs w:val="28"/>
-        </w:rPr>
-        <w:t>Log in</w:t>
-      </w:r>
-    </w:p>
-    <w:p>
-      <w:pPr>
-        <w:pStyle w:val="ListParagraph"/>
-      </w:pPr>
-      <w:r>
-        <w:t>When a</w:t>
-      </w:r>
-      <w:r>
-        <w:t xml:space="preserve"> user</w:t>
-      </w:r>
-    </w:p>
-    <w:p>
-      <w:pPr>
-        <w:pStyle w:val="ListParagraph"/>
-      </w:pPr>
-      <w:r>
-        <w:t xml:space="preserve">Wants to </w:t>
-      </w:r>
-      <w:r>
-        <w:t>log into the web app so they can start submitting errors</w:t>
-      </w:r>
-      <w:r>
-        <w:t xml:space="preserve">, they </w:t>
-      </w:r>
-      <w:r>
-        <w:t>enter their details on the login screen.</w:t>
+        <w:t>Use Case 13 – Log in</w:t>
+      </w:r>
+    </w:p>
+    <w:p>
+      <w:pPr>
+        <w:pStyle w:val="ListParagraph"/>
+      </w:pPr>
+      <w:r>
+        <w:t>When a user</w:t>
+      </w:r>
+    </w:p>
+    <w:p>
+      <w:pPr>
+        <w:pStyle w:val="ListParagraph"/>
+      </w:pPr>
+      <w:r>
+        <w:t>Wants to log into the web app so they can start submitting errors, they enter their details on the login screen.</w:t>
       </w:r>
     </w:p>
     <w:p>
@@ -1094,8 +986,6 @@
       <w:r>
         <w:t>they can access the program.</w:t>
       </w:r>
-      <w:bookmarkStart w:id="0" w:name="_GoBack"/>
-      <w:bookmarkEnd w:id="0"/>
     </w:p>
     <w:p>
       <w:pPr>
@@ -1128,7 +1018,12 @@
       </w:pPr>
     </w:p>
     <w:sectPr>
-      <w:headerReference w:type="default" r:id="rId7"/>
+      <w:headerReference w:type="even" r:id="rId7"/>
+      <w:headerReference w:type="default" r:id="rId8"/>
+      <w:footerReference w:type="even" r:id="rId9"/>
+      <w:footerReference w:type="default" r:id="rId10"/>
+      <w:headerReference w:type="first" r:id="rId11"/>
+      <w:footerReference w:type="first" r:id="rId12"/>
       <w:pgSz w:w="11906" w:h="16838"/>
       <w:pgMar w:top="1440" w:right="1440" w:bottom="1440" w:left="1440" w:header="708" w:footer="708" w:gutter="0"/>
       <w:cols w:space="708"/>
@@ -1163,6 +1058,36 @@
 </w:endnotes>
 </file>
 
+<file path=word/footer1.xml><?xml version="1.0" encoding="utf-8"?>
+<w:ftr xmlns:wpc="http://schemas.microsoft.com/office/word/2010/wordprocessingCanvas" xmlns:mc="http://schemas.openxmlformats.org/markup-compatibility/2006" xmlns:o="urn:schemas-microsoft-com:office:office" xmlns:r="http://schemas.openxmlformats.org/officeDocument/2006/relationships" xmlns:m="http://schemas.openxmlformats.org/officeDocument/2006/math" xmlns:v="urn:schemas-microsoft-com:vml" xmlns:wp14="http://schemas.microsoft.com/office/word/2010/wordprocessingDrawing" xmlns:wp="http://schemas.openxmlformats.org/drawingml/2006/wordprocessingDrawing" xmlns:w10="urn:schemas-microsoft-com:office:word" xmlns:w="http://schemas.openxmlformats.org/wordprocessingml/2006/main" xmlns:w14="http://schemas.microsoft.com/office/word/2010/wordml" xmlns:w15="http://schemas.microsoft.com/office/word/2012/wordml" xmlns:wpg="http://schemas.microsoft.com/office/word/2010/wordprocessingGroup" xmlns:wpi="http://schemas.microsoft.com/office/word/2010/wordprocessingInk" xmlns:wne="http://schemas.microsoft.com/office/word/2006/wordml" xmlns:wps="http://schemas.microsoft.com/office/word/2010/wordprocessingShape" mc:Ignorable="w14 w15 wp14">
+  <w:p>
+    <w:pPr>
+      <w:pStyle w:val="Footer"/>
+    </w:pPr>
+  </w:p>
+</w:ftr>
+</file>
+
+<file path=word/footer2.xml><?xml version="1.0" encoding="utf-8"?>
+<w:ftr xmlns:wpc="http://schemas.microsoft.com/office/word/2010/wordprocessingCanvas" xmlns:mc="http://schemas.openxmlformats.org/markup-compatibility/2006" xmlns:o="urn:schemas-microsoft-com:office:office" xmlns:r="http://schemas.openxmlformats.org/officeDocument/2006/relationships" xmlns:m="http://schemas.openxmlformats.org/officeDocument/2006/math" xmlns:v="urn:schemas-microsoft-com:vml" xmlns:wp14="http://schemas.microsoft.com/office/word/2010/wordprocessingDrawing" xmlns:wp="http://schemas.openxmlformats.org/drawingml/2006/wordprocessingDrawing" xmlns:w10="urn:schemas-microsoft-com:office:word" xmlns:w="http://schemas.openxmlformats.org/wordprocessingml/2006/main" xmlns:w14="http://schemas.microsoft.com/office/word/2010/wordml" xmlns:w15="http://schemas.microsoft.com/office/word/2012/wordml" xmlns:wpg="http://schemas.microsoft.com/office/word/2010/wordprocessingGroup" xmlns:wpi="http://schemas.microsoft.com/office/word/2010/wordprocessingInk" xmlns:wne="http://schemas.microsoft.com/office/word/2006/wordml" xmlns:wps="http://schemas.microsoft.com/office/word/2010/wordprocessingShape" mc:Ignorable="w14 w15 wp14">
+  <w:p>
+    <w:pPr>
+      <w:pStyle w:val="Footer"/>
+    </w:pPr>
+  </w:p>
+</w:ftr>
+</file>
+
+<file path=word/footer3.xml><?xml version="1.0" encoding="utf-8"?>
+<w:ftr xmlns:wpc="http://schemas.microsoft.com/office/word/2010/wordprocessingCanvas" xmlns:mc="http://schemas.openxmlformats.org/markup-compatibility/2006" xmlns:o="urn:schemas-microsoft-com:office:office" xmlns:r="http://schemas.openxmlformats.org/officeDocument/2006/relationships" xmlns:m="http://schemas.openxmlformats.org/officeDocument/2006/math" xmlns:v="urn:schemas-microsoft-com:vml" xmlns:wp14="http://schemas.microsoft.com/office/word/2010/wordprocessingDrawing" xmlns:wp="http://schemas.openxmlformats.org/drawingml/2006/wordprocessingDrawing" xmlns:w10="urn:schemas-microsoft-com:office:word" xmlns:w="http://schemas.openxmlformats.org/wordprocessingml/2006/main" xmlns:w14="http://schemas.microsoft.com/office/word/2010/wordml" xmlns:w15="http://schemas.microsoft.com/office/word/2012/wordml" xmlns:wpg="http://schemas.microsoft.com/office/word/2010/wordprocessingGroup" xmlns:wpi="http://schemas.microsoft.com/office/word/2010/wordprocessingInk" xmlns:wne="http://schemas.microsoft.com/office/word/2006/wordml" xmlns:wps="http://schemas.microsoft.com/office/word/2010/wordprocessingShape" mc:Ignorable="w14 w15 wp14">
+  <w:p>
+    <w:pPr>
+      <w:pStyle w:val="Footer"/>
+    </w:pPr>
+  </w:p>
+</w:ftr>
+</file>
+
 <file path=word/footnotes.xml><?xml version="1.0" encoding="utf-8"?>
 <w:footnotes xmlns:wpc="http://schemas.microsoft.com/office/word/2010/wordprocessingCanvas" xmlns:mc="http://schemas.openxmlformats.org/markup-compatibility/2006" xmlns:o="urn:schemas-microsoft-com:office:office" xmlns:r="http://schemas.openxmlformats.org/officeDocument/2006/relationships" xmlns:m="http://schemas.openxmlformats.org/officeDocument/2006/math" xmlns:v="urn:schemas-microsoft-com:vml" xmlns:wp14="http://schemas.microsoft.com/office/word/2010/wordprocessingDrawing" xmlns:wp="http://schemas.openxmlformats.org/drawingml/2006/wordprocessingDrawing" xmlns:w10="urn:schemas-microsoft-com:office:word" xmlns:w="http://schemas.openxmlformats.org/wordprocessingml/2006/main" xmlns:w14="http://schemas.microsoft.com/office/word/2010/wordml" xmlns:w15="http://schemas.microsoft.com/office/word/2012/wordml" xmlns:wpg="http://schemas.microsoft.com/office/word/2010/wordprocessingGroup" xmlns:wpi="http://schemas.microsoft.com/office/word/2010/wordprocessingInk" xmlns:wne="http://schemas.microsoft.com/office/word/2006/wordml" xmlns:wps="http://schemas.microsoft.com/office/word/2010/wordprocessingShape" mc:Ignorable="w14 w15 wp14">
   <w:footnote w:type="separator" w:id="-1">
@@ -1189,6 +1114,16 @@
 </file>
 
 <file path=word/header1.xml><?xml version="1.0" encoding="utf-8"?>
+<w:hdr xmlns:wpc="http://schemas.microsoft.com/office/word/2010/wordprocessingCanvas" xmlns:mc="http://schemas.openxmlformats.org/markup-compatibility/2006" xmlns:o="urn:schemas-microsoft-com:office:office" xmlns:r="http://schemas.openxmlformats.org/officeDocument/2006/relationships" xmlns:m="http://schemas.openxmlformats.org/officeDocument/2006/math" xmlns:v="urn:schemas-microsoft-com:vml" xmlns:wp14="http://schemas.microsoft.com/office/word/2010/wordprocessingDrawing" xmlns:wp="http://schemas.openxmlformats.org/drawingml/2006/wordprocessingDrawing" xmlns:w10="urn:schemas-microsoft-com:office:word" xmlns:w="http://schemas.openxmlformats.org/wordprocessingml/2006/main" xmlns:w14="http://schemas.microsoft.com/office/word/2010/wordml" xmlns:w15="http://schemas.microsoft.com/office/word/2012/wordml" xmlns:wpg="http://schemas.microsoft.com/office/word/2010/wordprocessingGroup" xmlns:wpi="http://schemas.microsoft.com/office/word/2010/wordprocessingInk" xmlns:wne="http://schemas.microsoft.com/office/word/2006/wordml" xmlns:wps="http://schemas.microsoft.com/office/word/2010/wordprocessingShape" mc:Ignorable="w14 w15 wp14">
+  <w:p>
+    <w:pPr>
+      <w:pStyle w:val="Header"/>
+    </w:pPr>
+  </w:p>
+</w:hdr>
+</file>
+
+<file path=word/header2.xml><?xml version="1.0" encoding="utf-8"?>
 <w:hdr xmlns:wpc="http://schemas.microsoft.com/office/word/2010/wordprocessingCanvas" xmlns:mc="http://schemas.openxmlformats.org/markup-compatibility/2006" xmlns:o="urn:schemas-microsoft-com:office:office" xmlns:r="http://schemas.openxmlformats.org/officeDocument/2006/relationships" xmlns:m="http://schemas.openxmlformats.org/officeDocument/2006/math" xmlns:v="urn:schemas-microsoft-com:vml" xmlns:wp14="http://schemas.microsoft.com/office/word/2010/wordprocessingDrawing" xmlns:wp="http://schemas.openxmlformats.org/drawingml/2006/wordprocessingDrawing" xmlns:w10="urn:schemas-microsoft-com:office:word" xmlns:w="http://schemas.openxmlformats.org/wordprocessingml/2006/main" xmlns:w14="http://schemas.microsoft.com/office/word/2010/wordml" xmlns:w15="http://schemas.microsoft.com/office/word/2012/wordml" xmlns:wpg="http://schemas.microsoft.com/office/word/2010/wordprocessingGroup" xmlns:wpi="http://schemas.microsoft.com/office/word/2010/wordprocessingInk" xmlns:wne="http://schemas.microsoft.com/office/word/2006/wordml" xmlns:wps="http://schemas.microsoft.com/office/word/2010/wordprocessingShape" mc:Ignorable="w14 w15 wp14">
   <w:tbl>
     <w:tblPr>
@@ -1259,12 +1194,27 @@
             <w:t xml:space="preserve">Date: </w:t>
           </w:r>
           <w:r>
-            <w:t>19/03/2018</w:t>
+            <w:t>22</w:t>
+          </w:r>
+          <w:bookmarkStart w:id="0" w:name="_GoBack"/>
+          <w:bookmarkEnd w:id="0"/>
+          <w:r>
+            <w:t>/03/2018</w:t>
           </w:r>
         </w:p>
       </w:tc>
     </w:tr>
   </w:tbl>
+  <w:p>
+    <w:pPr>
+      <w:pStyle w:val="Header"/>
+    </w:pPr>
+  </w:p>
+</w:hdr>
+</file>
+
+<file path=word/header3.xml><?xml version="1.0" encoding="utf-8"?>
+<w:hdr xmlns:wpc="http://schemas.microsoft.com/office/word/2010/wordprocessingCanvas" xmlns:mc="http://schemas.openxmlformats.org/markup-compatibility/2006" xmlns:o="urn:schemas-microsoft-com:office:office" xmlns:r="http://schemas.openxmlformats.org/officeDocument/2006/relationships" xmlns:m="http://schemas.openxmlformats.org/officeDocument/2006/math" xmlns:v="urn:schemas-microsoft-com:vml" xmlns:wp14="http://schemas.microsoft.com/office/word/2010/wordprocessingDrawing" xmlns:wp="http://schemas.openxmlformats.org/drawingml/2006/wordprocessingDrawing" xmlns:w10="urn:schemas-microsoft-com:office:word" xmlns:w="http://schemas.openxmlformats.org/wordprocessingml/2006/main" xmlns:w14="http://schemas.microsoft.com/office/word/2010/wordml" xmlns:w15="http://schemas.microsoft.com/office/word/2012/wordml" xmlns:wpg="http://schemas.microsoft.com/office/word/2010/wordprocessingGroup" xmlns:wpi="http://schemas.microsoft.com/office/word/2010/wordprocessingInk" xmlns:wne="http://schemas.microsoft.com/office/word/2006/wordml" xmlns:wps="http://schemas.microsoft.com/office/word/2010/wordprocessingShape" mc:Ignorable="w14 w15 wp14">
   <w:p>
     <w:pPr>
       <w:pStyle w:val="Header"/>

</xml_diff>

<commit_message>
Rename Use Cases 9, 10, & 11. Add Use Case Descriptions/Full Use Case Description 14 - Change Password and update Short Use Case Descriptions - Updated.
Signed-off-by: Jette McKellar <jette.mckellar@yahoo.com>
</commit_message>
<xml_diff>
--- a/documents/Use Case Descriptions/Short Use Case Descriptions - Updated.docx
+++ b/documents/Use Case Descriptions/Short Use Case Descriptions - Updated.docx
@@ -1,6 +1,6 @@
 
 <file path=word/document.xml><?xml version="1.0" encoding="utf-8"?>
-<w:document xmlns:wpc="http://schemas.microsoft.com/office/word/2010/wordprocessingCanvas" xmlns:mc="http://schemas.openxmlformats.org/markup-compatibility/2006" xmlns:o="urn:schemas-microsoft-com:office:office" xmlns:r="http://schemas.openxmlformats.org/officeDocument/2006/relationships" xmlns:m="http://schemas.openxmlformats.org/officeDocument/2006/math" xmlns:v="urn:schemas-microsoft-com:vml" xmlns:wp14="http://schemas.microsoft.com/office/word/2010/wordprocessingDrawing" xmlns:wp="http://schemas.openxmlformats.org/drawingml/2006/wordprocessingDrawing" xmlns:w10="urn:schemas-microsoft-com:office:word" xmlns:w="http://schemas.openxmlformats.org/wordprocessingml/2006/main" xmlns:w14="http://schemas.microsoft.com/office/word/2010/wordml" xmlns:w15="http://schemas.microsoft.com/office/word/2012/wordml" xmlns:wpg="http://schemas.microsoft.com/office/word/2010/wordprocessingGroup" xmlns:wpi="http://schemas.microsoft.com/office/word/2010/wordprocessingInk" xmlns:wne="http://schemas.microsoft.com/office/word/2006/wordml" xmlns:wps="http://schemas.microsoft.com/office/word/2010/wordprocessingShape" mc:Ignorable="w14 w15 wp14">
+<w:document xmlns:wpc="http://schemas.microsoft.com/office/word/2010/wordprocessingCanvas" xmlns:cx="http://schemas.microsoft.com/office/drawing/2014/chartex" xmlns:cx1="http://schemas.microsoft.com/office/drawing/2015/9/8/chartex" xmlns:cx2="http://schemas.microsoft.com/office/drawing/2015/10/21/chartex" xmlns:cx3="http://schemas.microsoft.com/office/drawing/2016/5/9/chartex" xmlns:cx4="http://schemas.microsoft.com/office/drawing/2016/5/10/chartex" xmlns:cx5="http://schemas.microsoft.com/office/drawing/2016/5/11/chartex" xmlns:cx6="http://schemas.microsoft.com/office/drawing/2016/5/12/chartex" xmlns:cx7="http://schemas.microsoft.com/office/drawing/2016/5/13/chartex" xmlns:cx8="http://schemas.microsoft.com/office/drawing/2016/5/14/chartex" xmlns:mc="http://schemas.openxmlformats.org/markup-compatibility/2006" xmlns:aink="http://schemas.microsoft.com/office/drawing/2016/ink" xmlns:am3d="http://schemas.microsoft.com/office/drawing/2017/model3d" xmlns:o="urn:schemas-microsoft-com:office:office" xmlns:r="http://schemas.openxmlformats.org/officeDocument/2006/relationships" xmlns:m="http://schemas.openxmlformats.org/officeDocument/2006/math" xmlns:v="urn:schemas-microsoft-com:vml" xmlns:wp14="http://schemas.microsoft.com/office/word/2010/wordprocessingDrawing" xmlns:wp="http://schemas.openxmlformats.org/drawingml/2006/wordprocessingDrawing" xmlns:w10="urn:schemas-microsoft-com:office:word" xmlns:w="http://schemas.openxmlformats.org/wordprocessingml/2006/main" xmlns:w14="http://schemas.microsoft.com/office/word/2010/wordml" xmlns:w15="http://schemas.microsoft.com/office/word/2012/wordml" xmlns:w16cid="http://schemas.microsoft.com/office/word/2016/wordml/cid" xmlns:w16se="http://schemas.microsoft.com/office/word/2015/wordml/symex" xmlns:wpg="http://schemas.microsoft.com/office/word/2010/wordprocessingGroup" xmlns:wpi="http://schemas.microsoft.com/office/word/2010/wordprocessingInk" xmlns:wne="http://schemas.microsoft.com/office/word/2006/wordml" xmlns:wps="http://schemas.microsoft.com/office/word/2010/wordprocessingShape" mc:Ignorable="w14 w15 w16se w16cid wp14">
   <w:body>
     <w:p>
       <w:pPr>
@@ -998,24 +998,69 @@
         <w:ind w:left="1080"/>
       </w:pPr>
     </w:p>
-    <w:p/>
-    <w:p>
-      <w:pPr>
-        <w:pStyle w:val="ListParagraph"/>
-        <w:ind w:left="1440"/>
-      </w:pPr>
-    </w:p>
-    <w:p>
-      <w:pPr>
-        <w:pStyle w:val="ListParagraph"/>
-        <w:ind w:left="1440"/>
-      </w:pPr>
-    </w:p>
-    <w:p>
-      <w:pPr>
-        <w:pStyle w:val="ListParagraph"/>
-        <w:ind w:left="0"/>
-      </w:pPr>
+    <w:p>
+      <w:pPr>
+        <w:pStyle w:val="ListParagraph"/>
+        <w:numPr>
+          <w:ilvl w:val="0"/>
+          <w:numId w:val="3"/>
+        </w:numPr>
+        <w:rPr>
+          <w:color w:val="2E74B5" w:themeColor="accent1" w:themeShade="BF"/>
+          <w:sz w:val="28"/>
+          <w:szCs w:val="28"/>
+        </w:rPr>
+      </w:pPr>
+      <w:r>
+        <w:rPr>
+          <w:color w:val="2E74B5" w:themeColor="accent1" w:themeShade="BF"/>
+          <w:sz w:val="28"/>
+          <w:szCs w:val="28"/>
+        </w:rPr>
+        <w:t>Use Case 14</w:t>
+      </w:r>
+      <w:r>
+        <w:rPr>
+          <w:color w:val="2E74B5" w:themeColor="accent1" w:themeShade="BF"/>
+          <w:sz w:val="28"/>
+          <w:szCs w:val="28"/>
+        </w:rPr>
+        <w:t xml:space="preserve"> – </w:t>
+      </w:r>
+      <w:r>
+        <w:rPr>
+          <w:color w:val="2E74B5" w:themeColor="accent1" w:themeShade="BF"/>
+          <w:sz w:val="28"/>
+          <w:szCs w:val="28"/>
+        </w:rPr>
+        <w:t>Change a password</w:t>
+      </w:r>
+      <w:bookmarkStart w:id="0" w:name="_GoBack"/>
+      <w:bookmarkEnd w:id="0"/>
+    </w:p>
+    <w:p>
+      <w:pPr>
+        <w:pStyle w:val="ListParagraph"/>
+      </w:pPr>
+      <w:r>
+        <w:t>When a user</w:t>
+      </w:r>
+    </w:p>
+    <w:p>
+      <w:pPr>
+        <w:pStyle w:val="ListParagraph"/>
+      </w:pPr>
+      <w:r>
+        <w:t>Wants to change a password.</w:t>
+      </w:r>
+    </w:p>
+    <w:p>
+      <w:pPr>
+        <w:pStyle w:val="ListParagraph"/>
+      </w:pPr>
+      <w:r>
+        <w:t>So that the user can update their password.</w:t>
+      </w:r>
     </w:p>
     <w:sectPr>
       <w:headerReference w:type="even" r:id="rId7"/>
@@ -1034,7 +1079,7 @@
 </file>
 
 <file path=word/endnotes.xml><?xml version="1.0" encoding="utf-8"?>
-<w:endnotes xmlns:wpc="http://schemas.microsoft.com/office/word/2010/wordprocessingCanvas" xmlns:mc="http://schemas.openxmlformats.org/markup-compatibility/2006" xmlns:o="urn:schemas-microsoft-com:office:office" xmlns:r="http://schemas.openxmlformats.org/officeDocument/2006/relationships" xmlns:m="http://schemas.openxmlformats.org/officeDocument/2006/math" xmlns:v="urn:schemas-microsoft-com:vml" xmlns:wp14="http://schemas.microsoft.com/office/word/2010/wordprocessingDrawing" xmlns:wp="http://schemas.openxmlformats.org/drawingml/2006/wordprocessingDrawing" xmlns:w10="urn:schemas-microsoft-com:office:word" xmlns:w="http://schemas.openxmlformats.org/wordprocessingml/2006/main" xmlns:w14="http://schemas.microsoft.com/office/word/2010/wordml" xmlns:w15="http://schemas.microsoft.com/office/word/2012/wordml" xmlns:wpg="http://schemas.microsoft.com/office/word/2010/wordprocessingGroup" xmlns:wpi="http://schemas.microsoft.com/office/word/2010/wordprocessingInk" xmlns:wne="http://schemas.microsoft.com/office/word/2006/wordml" xmlns:wps="http://schemas.microsoft.com/office/word/2010/wordprocessingShape" mc:Ignorable="w14 w15 wp14">
+<w:endnotes xmlns:wpc="http://schemas.microsoft.com/office/word/2010/wordprocessingCanvas" xmlns:cx="http://schemas.microsoft.com/office/drawing/2014/chartex" xmlns:cx1="http://schemas.microsoft.com/office/drawing/2015/9/8/chartex" xmlns:cx2="http://schemas.microsoft.com/office/drawing/2015/10/21/chartex" xmlns:cx3="http://schemas.microsoft.com/office/drawing/2016/5/9/chartex" xmlns:cx4="http://schemas.microsoft.com/office/drawing/2016/5/10/chartex" xmlns:cx5="http://schemas.microsoft.com/office/drawing/2016/5/11/chartex" xmlns:cx6="http://schemas.microsoft.com/office/drawing/2016/5/12/chartex" xmlns:cx7="http://schemas.microsoft.com/office/drawing/2016/5/13/chartex" xmlns:cx8="http://schemas.microsoft.com/office/drawing/2016/5/14/chartex" xmlns:mc="http://schemas.openxmlformats.org/markup-compatibility/2006" xmlns:aink="http://schemas.microsoft.com/office/drawing/2016/ink" xmlns:am3d="http://schemas.microsoft.com/office/drawing/2017/model3d" xmlns:o="urn:schemas-microsoft-com:office:office" xmlns:r="http://schemas.openxmlformats.org/officeDocument/2006/relationships" xmlns:m="http://schemas.openxmlformats.org/officeDocument/2006/math" xmlns:v="urn:schemas-microsoft-com:vml" xmlns:wp14="http://schemas.microsoft.com/office/word/2010/wordprocessingDrawing" xmlns:wp="http://schemas.openxmlformats.org/drawingml/2006/wordprocessingDrawing" xmlns:w10="urn:schemas-microsoft-com:office:word" xmlns:w="http://schemas.openxmlformats.org/wordprocessingml/2006/main" xmlns:w14="http://schemas.microsoft.com/office/word/2010/wordml" xmlns:w15="http://schemas.microsoft.com/office/word/2012/wordml" xmlns:w16cid="http://schemas.microsoft.com/office/word/2016/wordml/cid" xmlns:w16se="http://schemas.microsoft.com/office/word/2015/wordml/symex" xmlns:wpg="http://schemas.microsoft.com/office/word/2010/wordprocessingGroup" xmlns:wpi="http://schemas.microsoft.com/office/word/2010/wordprocessingInk" xmlns:wne="http://schemas.microsoft.com/office/word/2006/wordml" xmlns:wps="http://schemas.microsoft.com/office/word/2010/wordprocessingShape" mc:Ignorable="w14 w15 w16se w16cid wp14">
   <w:endnote w:type="separator" w:id="-1">
     <w:p>
       <w:pPr>
@@ -1059,7 +1104,7 @@
 </file>
 
 <file path=word/footer1.xml><?xml version="1.0" encoding="utf-8"?>
-<w:ftr xmlns:wpc="http://schemas.microsoft.com/office/word/2010/wordprocessingCanvas" xmlns:mc="http://schemas.openxmlformats.org/markup-compatibility/2006" xmlns:o="urn:schemas-microsoft-com:office:office" xmlns:r="http://schemas.openxmlformats.org/officeDocument/2006/relationships" xmlns:m="http://schemas.openxmlformats.org/officeDocument/2006/math" xmlns:v="urn:schemas-microsoft-com:vml" xmlns:wp14="http://schemas.microsoft.com/office/word/2010/wordprocessingDrawing" xmlns:wp="http://schemas.openxmlformats.org/drawingml/2006/wordprocessingDrawing" xmlns:w10="urn:schemas-microsoft-com:office:word" xmlns:w="http://schemas.openxmlformats.org/wordprocessingml/2006/main" xmlns:w14="http://schemas.microsoft.com/office/word/2010/wordml" xmlns:w15="http://schemas.microsoft.com/office/word/2012/wordml" xmlns:wpg="http://schemas.microsoft.com/office/word/2010/wordprocessingGroup" xmlns:wpi="http://schemas.microsoft.com/office/word/2010/wordprocessingInk" xmlns:wne="http://schemas.microsoft.com/office/word/2006/wordml" xmlns:wps="http://schemas.microsoft.com/office/word/2010/wordprocessingShape" mc:Ignorable="w14 w15 wp14">
+<w:ftr xmlns:wpc="http://schemas.microsoft.com/office/word/2010/wordprocessingCanvas" xmlns:cx="http://schemas.microsoft.com/office/drawing/2014/chartex" xmlns:cx1="http://schemas.microsoft.com/office/drawing/2015/9/8/chartex" xmlns:cx2="http://schemas.microsoft.com/office/drawing/2015/10/21/chartex" xmlns:cx3="http://schemas.microsoft.com/office/drawing/2016/5/9/chartex" xmlns:cx4="http://schemas.microsoft.com/office/drawing/2016/5/10/chartex" xmlns:cx5="http://schemas.microsoft.com/office/drawing/2016/5/11/chartex" xmlns:cx6="http://schemas.microsoft.com/office/drawing/2016/5/12/chartex" xmlns:cx7="http://schemas.microsoft.com/office/drawing/2016/5/13/chartex" xmlns:cx8="http://schemas.microsoft.com/office/drawing/2016/5/14/chartex" xmlns:mc="http://schemas.openxmlformats.org/markup-compatibility/2006" xmlns:aink="http://schemas.microsoft.com/office/drawing/2016/ink" xmlns:am3d="http://schemas.microsoft.com/office/drawing/2017/model3d" xmlns:o="urn:schemas-microsoft-com:office:office" xmlns:r="http://schemas.openxmlformats.org/officeDocument/2006/relationships" xmlns:m="http://schemas.openxmlformats.org/officeDocument/2006/math" xmlns:v="urn:schemas-microsoft-com:vml" xmlns:wp14="http://schemas.microsoft.com/office/word/2010/wordprocessingDrawing" xmlns:wp="http://schemas.openxmlformats.org/drawingml/2006/wordprocessingDrawing" xmlns:w10="urn:schemas-microsoft-com:office:word" xmlns:w="http://schemas.openxmlformats.org/wordprocessingml/2006/main" xmlns:w14="http://schemas.microsoft.com/office/word/2010/wordml" xmlns:w15="http://schemas.microsoft.com/office/word/2012/wordml" xmlns:w16cid="http://schemas.microsoft.com/office/word/2016/wordml/cid" xmlns:w16se="http://schemas.microsoft.com/office/word/2015/wordml/symex" xmlns:wpg="http://schemas.microsoft.com/office/word/2010/wordprocessingGroup" xmlns:wpi="http://schemas.microsoft.com/office/word/2010/wordprocessingInk" xmlns:wne="http://schemas.microsoft.com/office/word/2006/wordml" xmlns:wps="http://schemas.microsoft.com/office/word/2010/wordprocessingShape" mc:Ignorable="w14 w15 w16se w16cid wp14">
   <w:p>
     <w:pPr>
       <w:pStyle w:val="Footer"/>
@@ -1069,7 +1114,7 @@
 </file>
 
 <file path=word/footer2.xml><?xml version="1.0" encoding="utf-8"?>
-<w:ftr xmlns:wpc="http://schemas.microsoft.com/office/word/2010/wordprocessingCanvas" xmlns:mc="http://schemas.openxmlformats.org/markup-compatibility/2006" xmlns:o="urn:schemas-microsoft-com:office:office" xmlns:r="http://schemas.openxmlformats.org/officeDocument/2006/relationships" xmlns:m="http://schemas.openxmlformats.org/officeDocument/2006/math" xmlns:v="urn:schemas-microsoft-com:vml" xmlns:wp14="http://schemas.microsoft.com/office/word/2010/wordprocessingDrawing" xmlns:wp="http://schemas.openxmlformats.org/drawingml/2006/wordprocessingDrawing" xmlns:w10="urn:schemas-microsoft-com:office:word" xmlns:w="http://schemas.openxmlformats.org/wordprocessingml/2006/main" xmlns:w14="http://schemas.microsoft.com/office/word/2010/wordml" xmlns:w15="http://schemas.microsoft.com/office/word/2012/wordml" xmlns:wpg="http://schemas.microsoft.com/office/word/2010/wordprocessingGroup" xmlns:wpi="http://schemas.microsoft.com/office/word/2010/wordprocessingInk" xmlns:wne="http://schemas.microsoft.com/office/word/2006/wordml" xmlns:wps="http://schemas.microsoft.com/office/word/2010/wordprocessingShape" mc:Ignorable="w14 w15 wp14">
+<w:ftr xmlns:wpc="http://schemas.microsoft.com/office/word/2010/wordprocessingCanvas" xmlns:cx="http://schemas.microsoft.com/office/drawing/2014/chartex" xmlns:cx1="http://schemas.microsoft.com/office/drawing/2015/9/8/chartex" xmlns:cx2="http://schemas.microsoft.com/office/drawing/2015/10/21/chartex" xmlns:cx3="http://schemas.microsoft.com/office/drawing/2016/5/9/chartex" xmlns:cx4="http://schemas.microsoft.com/office/drawing/2016/5/10/chartex" xmlns:cx5="http://schemas.microsoft.com/office/drawing/2016/5/11/chartex" xmlns:cx6="http://schemas.microsoft.com/office/drawing/2016/5/12/chartex" xmlns:cx7="http://schemas.microsoft.com/office/drawing/2016/5/13/chartex" xmlns:cx8="http://schemas.microsoft.com/office/drawing/2016/5/14/chartex" xmlns:mc="http://schemas.openxmlformats.org/markup-compatibility/2006" xmlns:aink="http://schemas.microsoft.com/office/drawing/2016/ink" xmlns:am3d="http://schemas.microsoft.com/office/drawing/2017/model3d" xmlns:o="urn:schemas-microsoft-com:office:office" xmlns:r="http://schemas.openxmlformats.org/officeDocument/2006/relationships" xmlns:m="http://schemas.openxmlformats.org/officeDocument/2006/math" xmlns:v="urn:schemas-microsoft-com:vml" xmlns:wp14="http://schemas.microsoft.com/office/word/2010/wordprocessingDrawing" xmlns:wp="http://schemas.openxmlformats.org/drawingml/2006/wordprocessingDrawing" xmlns:w10="urn:schemas-microsoft-com:office:word" xmlns:w="http://schemas.openxmlformats.org/wordprocessingml/2006/main" xmlns:w14="http://schemas.microsoft.com/office/word/2010/wordml" xmlns:w15="http://schemas.microsoft.com/office/word/2012/wordml" xmlns:w16cid="http://schemas.microsoft.com/office/word/2016/wordml/cid" xmlns:w16se="http://schemas.microsoft.com/office/word/2015/wordml/symex" xmlns:wpg="http://schemas.microsoft.com/office/word/2010/wordprocessingGroup" xmlns:wpi="http://schemas.microsoft.com/office/word/2010/wordprocessingInk" xmlns:wne="http://schemas.microsoft.com/office/word/2006/wordml" xmlns:wps="http://schemas.microsoft.com/office/word/2010/wordprocessingShape" mc:Ignorable="w14 w15 w16se w16cid wp14">
   <w:p>
     <w:pPr>
       <w:pStyle w:val="Footer"/>
@@ -1079,7 +1124,7 @@
 </file>
 
 <file path=word/footer3.xml><?xml version="1.0" encoding="utf-8"?>
-<w:ftr xmlns:wpc="http://schemas.microsoft.com/office/word/2010/wordprocessingCanvas" xmlns:mc="http://schemas.openxmlformats.org/markup-compatibility/2006" xmlns:o="urn:schemas-microsoft-com:office:office" xmlns:r="http://schemas.openxmlformats.org/officeDocument/2006/relationships" xmlns:m="http://schemas.openxmlformats.org/officeDocument/2006/math" xmlns:v="urn:schemas-microsoft-com:vml" xmlns:wp14="http://schemas.microsoft.com/office/word/2010/wordprocessingDrawing" xmlns:wp="http://schemas.openxmlformats.org/drawingml/2006/wordprocessingDrawing" xmlns:w10="urn:schemas-microsoft-com:office:word" xmlns:w="http://schemas.openxmlformats.org/wordprocessingml/2006/main" xmlns:w14="http://schemas.microsoft.com/office/word/2010/wordml" xmlns:w15="http://schemas.microsoft.com/office/word/2012/wordml" xmlns:wpg="http://schemas.microsoft.com/office/word/2010/wordprocessingGroup" xmlns:wpi="http://schemas.microsoft.com/office/word/2010/wordprocessingInk" xmlns:wne="http://schemas.microsoft.com/office/word/2006/wordml" xmlns:wps="http://schemas.microsoft.com/office/word/2010/wordprocessingShape" mc:Ignorable="w14 w15 wp14">
+<w:ftr xmlns:wpc="http://schemas.microsoft.com/office/word/2010/wordprocessingCanvas" xmlns:cx="http://schemas.microsoft.com/office/drawing/2014/chartex" xmlns:cx1="http://schemas.microsoft.com/office/drawing/2015/9/8/chartex" xmlns:cx2="http://schemas.microsoft.com/office/drawing/2015/10/21/chartex" xmlns:cx3="http://schemas.microsoft.com/office/drawing/2016/5/9/chartex" xmlns:cx4="http://schemas.microsoft.com/office/drawing/2016/5/10/chartex" xmlns:cx5="http://schemas.microsoft.com/office/drawing/2016/5/11/chartex" xmlns:cx6="http://schemas.microsoft.com/office/drawing/2016/5/12/chartex" xmlns:cx7="http://schemas.microsoft.com/office/drawing/2016/5/13/chartex" xmlns:cx8="http://schemas.microsoft.com/office/drawing/2016/5/14/chartex" xmlns:mc="http://schemas.openxmlformats.org/markup-compatibility/2006" xmlns:aink="http://schemas.microsoft.com/office/drawing/2016/ink" xmlns:am3d="http://schemas.microsoft.com/office/drawing/2017/model3d" xmlns:o="urn:schemas-microsoft-com:office:office" xmlns:r="http://schemas.openxmlformats.org/officeDocument/2006/relationships" xmlns:m="http://schemas.openxmlformats.org/officeDocument/2006/math" xmlns:v="urn:schemas-microsoft-com:vml" xmlns:wp14="http://schemas.microsoft.com/office/word/2010/wordprocessingDrawing" xmlns:wp="http://schemas.openxmlformats.org/drawingml/2006/wordprocessingDrawing" xmlns:w10="urn:schemas-microsoft-com:office:word" xmlns:w="http://schemas.openxmlformats.org/wordprocessingml/2006/main" xmlns:w14="http://schemas.microsoft.com/office/word/2010/wordml" xmlns:w15="http://schemas.microsoft.com/office/word/2012/wordml" xmlns:w16cid="http://schemas.microsoft.com/office/word/2016/wordml/cid" xmlns:w16se="http://schemas.microsoft.com/office/word/2015/wordml/symex" xmlns:wpg="http://schemas.microsoft.com/office/word/2010/wordprocessingGroup" xmlns:wpi="http://schemas.microsoft.com/office/word/2010/wordprocessingInk" xmlns:wne="http://schemas.microsoft.com/office/word/2006/wordml" xmlns:wps="http://schemas.microsoft.com/office/word/2010/wordprocessingShape" mc:Ignorable="w14 w15 w16se w16cid wp14">
   <w:p>
     <w:pPr>
       <w:pStyle w:val="Footer"/>
@@ -1089,7 +1134,7 @@
 </file>
 
 <file path=word/footnotes.xml><?xml version="1.0" encoding="utf-8"?>
-<w:footnotes xmlns:wpc="http://schemas.microsoft.com/office/word/2010/wordprocessingCanvas" xmlns:mc="http://schemas.openxmlformats.org/markup-compatibility/2006" xmlns:o="urn:schemas-microsoft-com:office:office" xmlns:r="http://schemas.openxmlformats.org/officeDocument/2006/relationships" xmlns:m="http://schemas.openxmlformats.org/officeDocument/2006/math" xmlns:v="urn:schemas-microsoft-com:vml" xmlns:wp14="http://schemas.microsoft.com/office/word/2010/wordprocessingDrawing" xmlns:wp="http://schemas.openxmlformats.org/drawingml/2006/wordprocessingDrawing" xmlns:w10="urn:schemas-microsoft-com:office:word" xmlns:w="http://schemas.openxmlformats.org/wordprocessingml/2006/main" xmlns:w14="http://schemas.microsoft.com/office/word/2010/wordml" xmlns:w15="http://schemas.microsoft.com/office/word/2012/wordml" xmlns:wpg="http://schemas.microsoft.com/office/word/2010/wordprocessingGroup" xmlns:wpi="http://schemas.microsoft.com/office/word/2010/wordprocessingInk" xmlns:wne="http://schemas.microsoft.com/office/word/2006/wordml" xmlns:wps="http://schemas.microsoft.com/office/word/2010/wordprocessingShape" mc:Ignorable="w14 w15 wp14">
+<w:footnotes xmlns:wpc="http://schemas.microsoft.com/office/word/2010/wordprocessingCanvas" xmlns:cx="http://schemas.microsoft.com/office/drawing/2014/chartex" xmlns:cx1="http://schemas.microsoft.com/office/drawing/2015/9/8/chartex" xmlns:cx2="http://schemas.microsoft.com/office/drawing/2015/10/21/chartex" xmlns:cx3="http://schemas.microsoft.com/office/drawing/2016/5/9/chartex" xmlns:cx4="http://schemas.microsoft.com/office/drawing/2016/5/10/chartex" xmlns:cx5="http://schemas.microsoft.com/office/drawing/2016/5/11/chartex" xmlns:cx6="http://schemas.microsoft.com/office/drawing/2016/5/12/chartex" xmlns:cx7="http://schemas.microsoft.com/office/drawing/2016/5/13/chartex" xmlns:cx8="http://schemas.microsoft.com/office/drawing/2016/5/14/chartex" xmlns:mc="http://schemas.openxmlformats.org/markup-compatibility/2006" xmlns:aink="http://schemas.microsoft.com/office/drawing/2016/ink" xmlns:am3d="http://schemas.microsoft.com/office/drawing/2017/model3d" xmlns:o="urn:schemas-microsoft-com:office:office" xmlns:r="http://schemas.openxmlformats.org/officeDocument/2006/relationships" xmlns:m="http://schemas.openxmlformats.org/officeDocument/2006/math" xmlns:v="urn:schemas-microsoft-com:vml" xmlns:wp14="http://schemas.microsoft.com/office/word/2010/wordprocessingDrawing" xmlns:wp="http://schemas.openxmlformats.org/drawingml/2006/wordprocessingDrawing" xmlns:w10="urn:schemas-microsoft-com:office:word" xmlns:w="http://schemas.openxmlformats.org/wordprocessingml/2006/main" xmlns:w14="http://schemas.microsoft.com/office/word/2010/wordml" xmlns:w15="http://schemas.microsoft.com/office/word/2012/wordml" xmlns:w16cid="http://schemas.microsoft.com/office/word/2016/wordml/cid" xmlns:w16se="http://schemas.microsoft.com/office/word/2015/wordml/symex" xmlns:wpg="http://schemas.microsoft.com/office/word/2010/wordprocessingGroup" xmlns:wpi="http://schemas.microsoft.com/office/word/2010/wordprocessingInk" xmlns:wne="http://schemas.microsoft.com/office/word/2006/wordml" xmlns:wps="http://schemas.microsoft.com/office/word/2010/wordprocessingShape" mc:Ignorable="w14 w15 w16se w16cid wp14">
   <w:footnote w:type="separator" w:id="-1">
     <w:p>
       <w:pPr>
@@ -1114,7 +1159,7 @@
 </file>
 
 <file path=word/header1.xml><?xml version="1.0" encoding="utf-8"?>
-<w:hdr xmlns:wpc="http://schemas.microsoft.com/office/word/2010/wordprocessingCanvas" xmlns:mc="http://schemas.openxmlformats.org/markup-compatibility/2006" xmlns:o="urn:schemas-microsoft-com:office:office" xmlns:r="http://schemas.openxmlformats.org/officeDocument/2006/relationships" xmlns:m="http://schemas.openxmlformats.org/officeDocument/2006/math" xmlns:v="urn:schemas-microsoft-com:vml" xmlns:wp14="http://schemas.microsoft.com/office/word/2010/wordprocessingDrawing" xmlns:wp="http://schemas.openxmlformats.org/drawingml/2006/wordprocessingDrawing" xmlns:w10="urn:schemas-microsoft-com:office:word" xmlns:w="http://schemas.openxmlformats.org/wordprocessingml/2006/main" xmlns:w14="http://schemas.microsoft.com/office/word/2010/wordml" xmlns:w15="http://schemas.microsoft.com/office/word/2012/wordml" xmlns:wpg="http://schemas.microsoft.com/office/word/2010/wordprocessingGroup" xmlns:wpi="http://schemas.microsoft.com/office/word/2010/wordprocessingInk" xmlns:wne="http://schemas.microsoft.com/office/word/2006/wordml" xmlns:wps="http://schemas.microsoft.com/office/word/2010/wordprocessingShape" mc:Ignorable="w14 w15 wp14">
+<w:hdr xmlns:wpc="http://schemas.microsoft.com/office/word/2010/wordprocessingCanvas" xmlns:cx="http://schemas.microsoft.com/office/drawing/2014/chartex" xmlns:cx1="http://schemas.microsoft.com/office/drawing/2015/9/8/chartex" xmlns:cx2="http://schemas.microsoft.com/office/drawing/2015/10/21/chartex" xmlns:cx3="http://schemas.microsoft.com/office/drawing/2016/5/9/chartex" xmlns:cx4="http://schemas.microsoft.com/office/drawing/2016/5/10/chartex" xmlns:cx5="http://schemas.microsoft.com/office/drawing/2016/5/11/chartex" xmlns:cx6="http://schemas.microsoft.com/office/drawing/2016/5/12/chartex" xmlns:cx7="http://schemas.microsoft.com/office/drawing/2016/5/13/chartex" xmlns:cx8="http://schemas.microsoft.com/office/drawing/2016/5/14/chartex" xmlns:mc="http://schemas.openxmlformats.org/markup-compatibility/2006" xmlns:aink="http://schemas.microsoft.com/office/drawing/2016/ink" xmlns:am3d="http://schemas.microsoft.com/office/drawing/2017/model3d" xmlns:o="urn:schemas-microsoft-com:office:office" xmlns:r="http://schemas.openxmlformats.org/officeDocument/2006/relationships" xmlns:m="http://schemas.openxmlformats.org/officeDocument/2006/math" xmlns:v="urn:schemas-microsoft-com:vml" xmlns:wp14="http://schemas.microsoft.com/office/word/2010/wordprocessingDrawing" xmlns:wp="http://schemas.openxmlformats.org/drawingml/2006/wordprocessingDrawing" xmlns:w10="urn:schemas-microsoft-com:office:word" xmlns:w="http://schemas.openxmlformats.org/wordprocessingml/2006/main" xmlns:w14="http://schemas.microsoft.com/office/word/2010/wordml" xmlns:w15="http://schemas.microsoft.com/office/word/2012/wordml" xmlns:w16cid="http://schemas.microsoft.com/office/word/2016/wordml/cid" xmlns:w16se="http://schemas.microsoft.com/office/word/2015/wordml/symex" xmlns:wpg="http://schemas.microsoft.com/office/word/2010/wordprocessingGroup" xmlns:wpi="http://schemas.microsoft.com/office/word/2010/wordprocessingInk" xmlns:wne="http://schemas.microsoft.com/office/word/2006/wordml" xmlns:wps="http://schemas.microsoft.com/office/word/2010/wordprocessingShape" mc:Ignorable="w14 w15 w16se w16cid wp14">
   <w:p>
     <w:pPr>
       <w:pStyle w:val="Header"/>
@@ -1124,7 +1169,7 @@
 </file>
 
 <file path=word/header2.xml><?xml version="1.0" encoding="utf-8"?>
-<w:hdr xmlns:wpc="http://schemas.microsoft.com/office/word/2010/wordprocessingCanvas" xmlns:mc="http://schemas.openxmlformats.org/markup-compatibility/2006" xmlns:o="urn:schemas-microsoft-com:office:office" xmlns:r="http://schemas.openxmlformats.org/officeDocument/2006/relationships" xmlns:m="http://schemas.openxmlformats.org/officeDocument/2006/math" xmlns:v="urn:schemas-microsoft-com:vml" xmlns:wp14="http://schemas.microsoft.com/office/word/2010/wordprocessingDrawing" xmlns:wp="http://schemas.openxmlformats.org/drawingml/2006/wordprocessingDrawing" xmlns:w10="urn:schemas-microsoft-com:office:word" xmlns:w="http://schemas.openxmlformats.org/wordprocessingml/2006/main" xmlns:w14="http://schemas.microsoft.com/office/word/2010/wordml" xmlns:w15="http://schemas.microsoft.com/office/word/2012/wordml" xmlns:wpg="http://schemas.microsoft.com/office/word/2010/wordprocessingGroup" xmlns:wpi="http://schemas.microsoft.com/office/word/2010/wordprocessingInk" xmlns:wne="http://schemas.microsoft.com/office/word/2006/wordml" xmlns:wps="http://schemas.microsoft.com/office/word/2010/wordprocessingShape" mc:Ignorable="w14 w15 wp14">
+<w:hdr xmlns:wpc="http://schemas.microsoft.com/office/word/2010/wordprocessingCanvas" xmlns:cx="http://schemas.microsoft.com/office/drawing/2014/chartex" xmlns:cx1="http://schemas.microsoft.com/office/drawing/2015/9/8/chartex" xmlns:cx2="http://schemas.microsoft.com/office/drawing/2015/10/21/chartex" xmlns:cx3="http://schemas.microsoft.com/office/drawing/2016/5/9/chartex" xmlns:cx4="http://schemas.microsoft.com/office/drawing/2016/5/10/chartex" xmlns:cx5="http://schemas.microsoft.com/office/drawing/2016/5/11/chartex" xmlns:cx6="http://schemas.microsoft.com/office/drawing/2016/5/12/chartex" xmlns:cx7="http://schemas.microsoft.com/office/drawing/2016/5/13/chartex" xmlns:cx8="http://schemas.microsoft.com/office/drawing/2016/5/14/chartex" xmlns:mc="http://schemas.openxmlformats.org/markup-compatibility/2006" xmlns:aink="http://schemas.microsoft.com/office/drawing/2016/ink" xmlns:am3d="http://schemas.microsoft.com/office/drawing/2017/model3d" xmlns:o="urn:schemas-microsoft-com:office:office" xmlns:r="http://schemas.openxmlformats.org/officeDocument/2006/relationships" xmlns:m="http://schemas.openxmlformats.org/officeDocument/2006/math" xmlns:v="urn:schemas-microsoft-com:vml" xmlns:wp14="http://schemas.microsoft.com/office/word/2010/wordprocessingDrawing" xmlns:wp="http://schemas.openxmlformats.org/drawingml/2006/wordprocessingDrawing" xmlns:w10="urn:schemas-microsoft-com:office:word" xmlns:w="http://schemas.openxmlformats.org/wordprocessingml/2006/main" xmlns:w14="http://schemas.microsoft.com/office/word/2010/wordml" xmlns:w15="http://schemas.microsoft.com/office/word/2012/wordml" xmlns:w16cid="http://schemas.microsoft.com/office/word/2016/wordml/cid" xmlns:w16se="http://schemas.microsoft.com/office/word/2015/wordml/symex" xmlns:wpg="http://schemas.microsoft.com/office/word/2010/wordprocessingGroup" xmlns:wpi="http://schemas.microsoft.com/office/word/2010/wordprocessingInk" xmlns:wne="http://schemas.microsoft.com/office/word/2006/wordml" xmlns:wps="http://schemas.microsoft.com/office/word/2010/wordprocessingShape" mc:Ignorable="w14 w15 w16se w16cid wp14">
   <w:tbl>
     <w:tblPr>
       <w:tblStyle w:val="TableGrid"/>
@@ -1196,8 +1241,6 @@
           <w:r>
             <w:t>22</w:t>
           </w:r>
-          <w:bookmarkStart w:id="0" w:name="_GoBack"/>
-          <w:bookmarkEnd w:id="0"/>
           <w:r>
             <w:t>/03/2018</w:t>
           </w:r>
@@ -1214,7 +1257,7 @@
 </file>
 
 <file path=word/header3.xml><?xml version="1.0" encoding="utf-8"?>
-<w:hdr xmlns:wpc="http://schemas.microsoft.com/office/word/2010/wordprocessingCanvas" xmlns:mc="http://schemas.openxmlformats.org/markup-compatibility/2006" xmlns:o="urn:schemas-microsoft-com:office:office" xmlns:r="http://schemas.openxmlformats.org/officeDocument/2006/relationships" xmlns:m="http://schemas.openxmlformats.org/officeDocument/2006/math" xmlns:v="urn:schemas-microsoft-com:vml" xmlns:wp14="http://schemas.microsoft.com/office/word/2010/wordprocessingDrawing" xmlns:wp="http://schemas.openxmlformats.org/drawingml/2006/wordprocessingDrawing" xmlns:w10="urn:schemas-microsoft-com:office:word" xmlns:w="http://schemas.openxmlformats.org/wordprocessingml/2006/main" xmlns:w14="http://schemas.microsoft.com/office/word/2010/wordml" xmlns:w15="http://schemas.microsoft.com/office/word/2012/wordml" xmlns:wpg="http://schemas.microsoft.com/office/word/2010/wordprocessingGroup" xmlns:wpi="http://schemas.microsoft.com/office/word/2010/wordprocessingInk" xmlns:wne="http://schemas.microsoft.com/office/word/2006/wordml" xmlns:wps="http://schemas.microsoft.com/office/word/2010/wordprocessingShape" mc:Ignorable="w14 w15 wp14">
+<w:hdr xmlns:wpc="http://schemas.microsoft.com/office/word/2010/wordprocessingCanvas" xmlns:cx="http://schemas.microsoft.com/office/drawing/2014/chartex" xmlns:cx1="http://schemas.microsoft.com/office/drawing/2015/9/8/chartex" xmlns:cx2="http://schemas.microsoft.com/office/drawing/2015/10/21/chartex" xmlns:cx3="http://schemas.microsoft.com/office/drawing/2016/5/9/chartex" xmlns:cx4="http://schemas.microsoft.com/office/drawing/2016/5/10/chartex" xmlns:cx5="http://schemas.microsoft.com/office/drawing/2016/5/11/chartex" xmlns:cx6="http://schemas.microsoft.com/office/drawing/2016/5/12/chartex" xmlns:cx7="http://schemas.microsoft.com/office/drawing/2016/5/13/chartex" xmlns:cx8="http://schemas.microsoft.com/office/drawing/2016/5/14/chartex" xmlns:mc="http://schemas.openxmlformats.org/markup-compatibility/2006" xmlns:aink="http://schemas.microsoft.com/office/drawing/2016/ink" xmlns:am3d="http://schemas.microsoft.com/office/drawing/2017/model3d" xmlns:o="urn:schemas-microsoft-com:office:office" xmlns:r="http://schemas.openxmlformats.org/officeDocument/2006/relationships" xmlns:m="http://schemas.openxmlformats.org/officeDocument/2006/math" xmlns:v="urn:schemas-microsoft-com:vml" xmlns:wp14="http://schemas.microsoft.com/office/word/2010/wordprocessingDrawing" xmlns:wp="http://schemas.openxmlformats.org/drawingml/2006/wordprocessingDrawing" xmlns:w10="urn:schemas-microsoft-com:office:word" xmlns:w="http://schemas.openxmlformats.org/wordprocessingml/2006/main" xmlns:w14="http://schemas.microsoft.com/office/word/2010/wordml" xmlns:w15="http://schemas.microsoft.com/office/word/2012/wordml" xmlns:w16cid="http://schemas.microsoft.com/office/word/2016/wordml/cid" xmlns:w16se="http://schemas.microsoft.com/office/word/2015/wordml/symex" xmlns:wpg="http://schemas.microsoft.com/office/word/2010/wordprocessingGroup" xmlns:wpi="http://schemas.microsoft.com/office/word/2010/wordprocessingInk" xmlns:wne="http://schemas.microsoft.com/office/word/2006/wordml" xmlns:wps="http://schemas.microsoft.com/office/word/2010/wordprocessingShape" mc:Ignorable="w14 w15 w16se w16cid wp14">
   <w:p>
     <w:pPr>
       <w:pStyle w:val="Header"/>
@@ -1224,7 +1267,7 @@
 </file>
 
 <file path=word/numbering.xml><?xml version="1.0" encoding="utf-8"?>
-<w:numbering xmlns:wpc="http://schemas.microsoft.com/office/word/2010/wordprocessingCanvas" xmlns:mc="http://schemas.openxmlformats.org/markup-compatibility/2006" xmlns:o="urn:schemas-microsoft-com:office:office" xmlns:r="http://schemas.openxmlformats.org/officeDocument/2006/relationships" xmlns:m="http://schemas.openxmlformats.org/officeDocument/2006/math" xmlns:v="urn:schemas-microsoft-com:vml" xmlns:wp14="http://schemas.microsoft.com/office/word/2010/wordprocessingDrawing" xmlns:wp="http://schemas.openxmlformats.org/drawingml/2006/wordprocessingDrawing" xmlns:w10="urn:schemas-microsoft-com:office:word" xmlns:w="http://schemas.openxmlformats.org/wordprocessingml/2006/main" xmlns:w14="http://schemas.microsoft.com/office/word/2010/wordml" xmlns:w15="http://schemas.microsoft.com/office/word/2012/wordml" xmlns:wpg="http://schemas.microsoft.com/office/word/2010/wordprocessingGroup" xmlns:wpi="http://schemas.microsoft.com/office/word/2010/wordprocessingInk" xmlns:wne="http://schemas.microsoft.com/office/word/2006/wordml" xmlns:wps="http://schemas.microsoft.com/office/word/2010/wordprocessingShape" mc:Ignorable="w14 w15 wp14">
+<w:numbering xmlns:wpc="http://schemas.microsoft.com/office/word/2010/wordprocessingCanvas" xmlns:cx="http://schemas.microsoft.com/office/drawing/2014/chartex" xmlns:cx1="http://schemas.microsoft.com/office/drawing/2015/9/8/chartex" xmlns:cx2="http://schemas.microsoft.com/office/drawing/2015/10/21/chartex" xmlns:cx3="http://schemas.microsoft.com/office/drawing/2016/5/9/chartex" xmlns:cx4="http://schemas.microsoft.com/office/drawing/2016/5/10/chartex" xmlns:cx5="http://schemas.microsoft.com/office/drawing/2016/5/11/chartex" xmlns:cx6="http://schemas.microsoft.com/office/drawing/2016/5/12/chartex" xmlns:cx7="http://schemas.microsoft.com/office/drawing/2016/5/13/chartex" xmlns:cx8="http://schemas.microsoft.com/office/drawing/2016/5/14/chartex" xmlns:mc="http://schemas.openxmlformats.org/markup-compatibility/2006" xmlns:aink="http://schemas.microsoft.com/office/drawing/2016/ink" xmlns:am3d="http://schemas.microsoft.com/office/drawing/2017/model3d" xmlns:o="urn:schemas-microsoft-com:office:office" xmlns:r="http://schemas.openxmlformats.org/officeDocument/2006/relationships" xmlns:m="http://schemas.openxmlformats.org/officeDocument/2006/math" xmlns:v="urn:schemas-microsoft-com:vml" xmlns:wp14="http://schemas.microsoft.com/office/word/2010/wordprocessingDrawing" xmlns:wp="http://schemas.openxmlformats.org/drawingml/2006/wordprocessingDrawing" xmlns:w10="urn:schemas-microsoft-com:office:word" xmlns:w="http://schemas.openxmlformats.org/wordprocessingml/2006/main" xmlns:w14="http://schemas.microsoft.com/office/word/2010/wordml" xmlns:w15="http://schemas.microsoft.com/office/word/2012/wordml" xmlns:w16cid="http://schemas.microsoft.com/office/word/2016/wordml/cid" xmlns:w16se="http://schemas.microsoft.com/office/word/2015/wordml/symex" xmlns:wpg="http://schemas.microsoft.com/office/word/2010/wordprocessingGroup" xmlns:wpi="http://schemas.microsoft.com/office/word/2010/wordprocessingInk" xmlns:wne="http://schemas.microsoft.com/office/word/2006/wordml" xmlns:wps="http://schemas.microsoft.com/office/word/2010/wordprocessingShape" mc:Ignorable="w14 w15 w16se w16cid wp14">
   <w:abstractNum w:abstractNumId="0" w15:restartNumberingAfterBreak="0">
     <w:nsid w:val="1D951388"/>
     <w:multiLevelType w:val="hybridMultilevel"/>
@@ -1737,7 +1780,7 @@
 </file>
 
 <file path=word/styles.xml><?xml version="1.0" encoding="utf-8"?>
-<w:styles xmlns:mc="http://schemas.openxmlformats.org/markup-compatibility/2006" xmlns:r="http://schemas.openxmlformats.org/officeDocument/2006/relationships" xmlns:w="http://schemas.openxmlformats.org/wordprocessingml/2006/main" xmlns:w14="http://schemas.microsoft.com/office/word/2010/wordml" xmlns:w15="http://schemas.microsoft.com/office/word/2012/wordml" mc:Ignorable="w14 w15">
+<w:styles xmlns:mc="http://schemas.openxmlformats.org/markup-compatibility/2006" xmlns:r="http://schemas.openxmlformats.org/officeDocument/2006/relationships" xmlns:w="http://schemas.openxmlformats.org/wordprocessingml/2006/main" xmlns:w14="http://schemas.microsoft.com/office/word/2010/wordml" xmlns:w15="http://schemas.microsoft.com/office/word/2012/wordml" xmlns:w16cid="http://schemas.microsoft.com/office/word/2016/wordml/cid" xmlns:w16se="http://schemas.microsoft.com/office/word/2015/wordml/symex" mc:Ignorable="w14 w15 w16se w16cid">
   <w:docDefaults>
     <w:rPrDefault>
       <w:rPr>
@@ -1753,7 +1796,7 @@
       </w:pPr>
     </w:pPrDefault>
   </w:docDefaults>
-  <w:latentStyles w:defLockedState="0" w:defUIPriority="99" w:defSemiHidden="0" w:defUnhideWhenUsed="0" w:defQFormat="0" w:count="371">
+  <w:latentStyles w:defLockedState="0" w:defUIPriority="99" w:defSemiHidden="0" w:defUnhideWhenUsed="0" w:defQFormat="0" w:count="375">
     <w:lsdException w:name="Normal" w:uiPriority="0" w:qFormat="1"/>
     <w:lsdException w:name="heading 1" w:uiPriority="9" w:qFormat="1"/>
     <w:lsdException w:name="heading 2" w:semiHidden="1" w:uiPriority="9" w:unhideWhenUsed="1" w:qFormat="1"/>
@@ -1859,7 +1902,6 @@
     <w:lsdException w:name="HTML Sample" w:semiHidden="1" w:unhideWhenUsed="1"/>
     <w:lsdException w:name="HTML Typewriter" w:semiHidden="1" w:unhideWhenUsed="1"/>
     <w:lsdException w:name="HTML Variable" w:semiHidden="1" w:unhideWhenUsed="1"/>
-    <w:lsdException w:name="Normal Table" w:semiHidden="1" w:unhideWhenUsed="1"/>
     <w:lsdException w:name="annotation subject" w:semiHidden="1" w:unhideWhenUsed="1"/>
     <w:lsdException w:name="No List" w:semiHidden="1" w:unhideWhenUsed="1"/>
     <w:lsdException w:name="Outline List 1" w:semiHidden="1" w:unhideWhenUsed="1"/>
@@ -1903,10 +1945,8 @@
     <w:lsdException w:name="Table Elegant" w:semiHidden="1" w:unhideWhenUsed="1"/>
     <w:lsdException w:name="Table Professional" w:semiHidden="1" w:unhideWhenUsed="1"/>
     <w:lsdException w:name="Table Subtle 1" w:semiHidden="1" w:unhideWhenUsed="1"/>
-    <w:lsdException w:name="Table Subtle 2" w:semiHidden="1" w:unhideWhenUsed="1"/>
     <w:lsdException w:name="Table Web 1" w:semiHidden="1" w:unhideWhenUsed="1"/>
     <w:lsdException w:name="Table Web 2" w:semiHidden="1" w:unhideWhenUsed="1"/>
-    <w:lsdException w:name="Table Web 3" w:semiHidden="1" w:unhideWhenUsed="1"/>
     <w:lsdException w:name="Balloon Text" w:semiHidden="1" w:unhideWhenUsed="1"/>
     <w:lsdException w:name="Table Grid" w:uiPriority="39"/>
     <w:lsdException w:name="Table Theme" w:semiHidden="1" w:unhideWhenUsed="1"/>
@@ -2125,6 +2165,10 @@
     <w:lsdException w:name="List Table 5 Dark Accent 6" w:uiPriority="50"/>
     <w:lsdException w:name="List Table 6 Colorful Accent 6" w:uiPriority="51"/>
     <w:lsdException w:name="List Table 7 Colorful Accent 6" w:uiPriority="52"/>
+    <w:lsdException w:name="Mention" w:semiHidden="1" w:unhideWhenUsed="1"/>
+    <w:lsdException w:name="Smart Hyperlink" w:semiHidden="1" w:unhideWhenUsed="1"/>
+    <w:lsdException w:name="Hashtag" w:semiHidden="1" w:unhideWhenUsed="1"/>
+    <w:lsdException w:name="Unresolved Mention" w:semiHidden="1" w:unhideWhenUsed="1"/>
   </w:latentStyles>
   <w:style w:type="paragraph" w:default="1" w:styleId="Normal">
     <w:name w:val="Normal"/>

</xml_diff>